<commit_message>
Export Funktion inkl Logikfehler :) Keine Lust mehr...
</commit_message>
<xml_diff>
--- a/Caterer DB/Content/DocxVorlagen/CatererUebersicht.docx
+++ b/Caterer DB/Content/DocxVorlagen/CatererUebersicht.docx
@@ -18,7 +18,6 @@
           <w:u w:val="single"/>
         </w:rPr>
       </w:pPr>
-      <w:proofErr w:type="spellStart"/>
       <w:r>
         <w:rPr>
           <w:rFonts w:ascii="Helv" w:hAnsi="Helv" w:cs="Helv"/>
@@ -28,19 +27,7 @@
           <w:szCs w:val="32"/>
           <w:u w:val="single"/>
         </w:rPr>
-        <w:t>Catererübersicht</w:t>
-      </w:r>
-      <w:proofErr w:type="spellEnd"/>
-      <w:r>
-        <w:rPr>
-          <w:rFonts w:ascii="Helv" w:hAnsi="Helv" w:cs="Helv"/>
-          <w:b/>
-          <w:color w:val="000000"/>
-          <w:sz w:val="32"/>
-          <w:szCs w:val="32"/>
-          <w:u w:val="single"/>
-        </w:rPr>
-        <w:t xml:space="preserve"> </w:t>
+        <w:t xml:space="preserve">Catererübersicht </w:t>
       </w:r>
     </w:p>
     <w:p>
@@ -226,8 +213,8 @@
               <w:sz w:val="20"/>
               <w:szCs w:val="20"/>
             </w:rPr>
-            <w:alias w:val="uebernehmenderNachname"/>
-            <w:tag w:val="uebernehmenderNachname"/>
+            <w:alias w:val="Nachname"/>
+            <w:tag w:val="Nachname"/>
             <w:id w:val="-1269776493"/>
             <w:placeholder>
               <w:docPart w:val="47C5333121B647D2860E0AE263D03E5B"/>
@@ -260,12 +247,14 @@
                     <w:sz w:val="20"/>
                     <w:szCs w:val="20"/>
                   </w:rPr>
-                  <w:t>Ersetzen durch Nachname</w:t>
+                  <w:t>Nachname</w:t>
                 </w:r>
               </w:p>
             </w:tc>
           </w:sdtContent>
         </w:sdt>
+        <w:bookmarkStart w:id="0" w:name="_GoBack"/>
+        <w:bookmarkEnd w:id="0"/>
       </w:tr>
       <w:tr>
         <w:tc>
@@ -305,8 +294,8 @@
               <w:sz w:val="20"/>
               <w:szCs w:val="20"/>
             </w:rPr>
-            <w:alias w:val="uebernehmenderVorname"/>
-            <w:tag w:val="uebernehmenderVorname"/>
+            <w:alias w:val="Vorname"/>
+            <w:tag w:val="Vorname"/>
             <w:id w:val="1671301767"/>
             <w:placeholder>
               <w:docPart w:val="87C8A4B52B1B493084E15D2414E711F2"/>
@@ -339,7 +328,7 @@
                     <w:sz w:val="20"/>
                     <w:szCs w:val="20"/>
                   </w:rPr>
-                  <w:t>Ersetzen durch Vorname</w:t>
+                  <w:t>Vorname</w:t>
                 </w:r>
               </w:p>
             </w:tc>
@@ -376,41 +365,41 @@
             </w:r>
           </w:p>
         </w:tc>
-        <w:sdt>
-          <w:sdtPr>
-            <w:rPr>
-              <w:rFonts w:ascii="Helv" w:hAnsi="Helv" w:cs="Helv"/>
-              <w:color w:val="000000"/>
-              <w:sz w:val="20"/>
-              <w:szCs w:val="20"/>
-            </w:rPr>
-            <w:alias w:val="uebernehmenderApperatNr"/>
-            <w:tag w:val="uebernehmenderApperatNr"/>
-            <w:id w:val="-1267225838"/>
-            <w:placeholder>
-              <w:docPart w:val="1298812C34F941BAB889D18AFB7CBA56"/>
-            </w:placeholder>
-            <w:text/>
-          </w:sdtPr>
-          <w:sdtEndPr/>
-          <w:sdtContent>
-            <w:tc>
-              <w:tcPr>
-                <w:tcW w:w="6954" w:type="dxa"/>
-              </w:tcPr>
-              <w:p>
-                <w:pPr>
-                  <w:autoSpaceDE w:val="0"/>
-                  <w:autoSpaceDN w:val="0"/>
-                  <w:adjustRightInd w:val="0"/>
-                  <w:spacing w:before="60" w:after="60"/>
-                  <w:rPr>
-                    <w:rFonts w:ascii="Helv" w:hAnsi="Helv" w:cs="Helv"/>
-                    <w:color w:val="000000"/>
-                    <w:sz w:val="20"/>
-                    <w:szCs w:val="20"/>
-                  </w:rPr>
-                </w:pPr>
+        <w:tc>
+          <w:tcPr>
+            <w:tcW w:w="6954" w:type="dxa"/>
+          </w:tcPr>
+          <w:p>
+            <w:pPr>
+              <w:autoSpaceDE w:val="0"/>
+              <w:autoSpaceDN w:val="0"/>
+              <w:adjustRightInd w:val="0"/>
+              <w:spacing w:before="60" w:after="60"/>
+              <w:rPr>
+                <w:rFonts w:ascii="Helv" w:hAnsi="Helv" w:cs="Helv"/>
+                <w:color w:val="000000"/>
+                <w:sz w:val="20"/>
+                <w:szCs w:val="20"/>
+              </w:rPr>
+            </w:pPr>
+            <w:sdt>
+              <w:sdtPr>
+                <w:rPr>
+                  <w:rFonts w:ascii="Helv" w:hAnsi="Helv" w:cs="Helv"/>
+                  <w:color w:val="000000"/>
+                  <w:sz w:val="20"/>
+                  <w:szCs w:val="20"/>
+                </w:rPr>
+                <w:alias w:val="Telefon"/>
+                <w:tag w:val="Telefon"/>
+                <w:id w:val="-1267225838"/>
+                <w:placeholder>
+                  <w:docPart w:val="1298812C34F941BAB889D18AFB7CBA56"/>
+                </w:placeholder>
+                <w:text/>
+              </w:sdtPr>
+              <w:sdtEndPr/>
+              <w:sdtContent>
                 <w:r>
                   <w:rPr>
                     <w:rFonts w:ascii="Helv" w:hAnsi="Helv" w:cs="Helv"/>
@@ -418,12 +407,12 @@
                     <w:sz w:val="20"/>
                     <w:szCs w:val="20"/>
                   </w:rPr>
-                  <w:t>Ersetzen durch Apparat-Nr.</w:t>
+                  <w:t>Telefon</w:t>
                 </w:r>
-              </w:p>
-            </w:tc>
-          </w:sdtContent>
-        </w:sdt>
+              </w:sdtContent>
+            </w:sdt>
+          </w:p>
+        </w:tc>
       </w:tr>
       <w:tr>
         <w:tc>
@@ -489,8 +478,8 @@
                   <w:sz w:val="20"/>
                   <w:szCs w:val="20"/>
                 </w:rPr>
-                <w:alias w:val="uebernehmenderDienststelle"/>
-                <w:tag w:val="uebernehmenderDienststelle"/>
+                <w:alias w:val="Firma"/>
+                <w:tag w:val="Firma"/>
                 <w:id w:val="336203053"/>
                 <w:placeholder>
                   <w:docPart w:val="9390CA88EE1C4B87A871617D8E08D753"/>
@@ -506,7 +495,7 @@
                     <w:sz w:val="20"/>
                     <w:szCs w:val="20"/>
                   </w:rPr>
-                  <w:t>Ersetzen durch Dienststelle</w:t>
+                  <w:t>Firmenname</w:t>
                 </w:r>
               </w:sdtContent>
             </w:sdt>
@@ -611,7 +600,7 @@
                 <w:sz w:val="20"/>
                 <w:szCs w:val="20"/>
               </w:rPr>
-              <w:t>Antwort</w:t>
+              <w:t>Kategorie</w:t>
             </w:r>
           </w:p>
         </w:tc>
@@ -641,7 +630,7 @@
                 <w:sz w:val="20"/>
                 <w:szCs w:val="20"/>
               </w:rPr>
-              <w:t>Bezeichnung</w:t>
+              <w:t>Frage</w:t>
             </w:r>
           </w:p>
         </w:tc>
@@ -671,7 +660,7 @@
                 <w:sz w:val="20"/>
                 <w:szCs w:val="20"/>
               </w:rPr>
-              <w:t>Seriennummer</w:t>
+              <w:t>Antworten</w:t>
             </w:r>
           </w:p>
         </w:tc>
@@ -685,8 +674,8 @@
               <w:sz w:val="20"/>
               <w:szCs w:val="20"/>
             </w:rPr>
-            <w:alias w:val="materialGeraeteart"/>
-            <w:tag w:val="materialGeraeteart"/>
+            <w:alias w:val="Kategorie"/>
+            <w:tag w:val="Kategorie"/>
             <w:id w:val="-471439537"/>
             <w:placeholder>
               <w:docPart w:val="4B7937B01A3D4DF28BBFA7708C2A5A8B"/>
@@ -719,7 +708,7 @@
                     <w:sz w:val="20"/>
                     <w:szCs w:val="20"/>
                   </w:rPr>
-                  <w:t>Ersetzen durch Geräteart</w:t>
+                  <w:t>Kategorie</w:t>
                 </w:r>
               </w:p>
             </w:tc>
@@ -733,8 +722,8 @@
               <w:sz w:val="20"/>
               <w:szCs w:val="20"/>
             </w:rPr>
-            <w:alias w:val="materialBezeichnung"/>
-            <w:tag w:val="materialBezeichnung"/>
+            <w:alias w:val="Frage"/>
+            <w:tag w:val="Frage"/>
             <w:id w:val="-1951923617"/>
             <w:placeholder>
               <w:docPart w:val="58BF09E487304CAE9E5FA5C04E6B2B51"/>
@@ -781,8 +770,8 @@
               <w:sz w:val="20"/>
               <w:szCs w:val="20"/>
             </w:rPr>
-            <w:alias w:val="materialSeriennummer"/>
-            <w:tag w:val="materialSeriennummer"/>
+            <w:alias w:val="Antworten"/>
+            <w:tag w:val="Antworten"/>
             <w:id w:val="-2138643223"/>
             <w:placeholder>
               <w:docPart w:val="EA6871C2BF01478FB42BFC5E09E8ED5D"/>
@@ -916,10 +905,7 @@
       </w:tr>
     </w:tbl>
     <w:p/>
-    <w:p>
-      <w:bookmarkStart w:id="0" w:name="_GoBack"/>
-      <w:bookmarkEnd w:id="0"/>
-    </w:p>
+    <w:p/>
     <w:sectPr>
       <w:headerReference w:type="default" r:id="rId6"/>
       <w:pgSz w:w="11906" w:h="16838"/>
@@ -1945,12 +1931,14 @@
   </w:compat>
   <w:rsids>
     <w:rsidRoot w:val="00B04AD5"/>
+    <w:rsid w:val="000B6A93"/>
     <w:rsid w:val="001657AE"/>
     <w:rsid w:val="00215E0E"/>
     <w:rsid w:val="002E2A9D"/>
     <w:rsid w:val="002E5B19"/>
     <w:rsid w:val="003C3C8B"/>
     <w:rsid w:val="003C3D9C"/>
+    <w:rsid w:val="003D3335"/>
     <w:rsid w:val="00663FBE"/>
     <w:rsid w:val="00B04AD5"/>
     <w:rsid w:val="00D4666B"/>
@@ -1958,6 +1946,7 @@
     <w:rsid w:val="00DF1791"/>
     <w:rsid w:val="00E85FE3"/>
     <w:rsid w:val="00EA03FB"/>
+    <w:rsid w:val="00F4327F"/>
   </w:rsids>
   <m:mathPr>
     <m:mathFont m:val="Cambria Math"/>

</xml_diff>